<commit_message>
Definition of Done (DoD), Organigramm und Projektsteckbrief als Docx-Datei als Version 5.
</commit_message>
<xml_diff>
--- a/filestorage/templates/DoD_Organigramm_Steckbrief.docx
+++ b/filestorage/templates/DoD_Organigramm_Steckbrief.docx
@@ -5,25 +5,37 @@
     <w:p>
       <w:pPr>
         <w:pStyle w:val="berschrift2"/>
+        <w:rPr>
+          <w:lang w:val="en-US"/>
+        </w:rPr>
       </w:pPr>
-      <w:r>
-        <w:t xml:space="preserve">Zieldefinition („Definition </w:t>
-      </w:r>
       <w:proofErr w:type="spellStart"/>
       <w:r>
-        <w:t>of</w:t>
+        <w:rPr>
+          <w:lang w:val="en-US"/>
+        </w:rPr>
+        <w:t>Zieldefinition</w:t>
       </w:r>
       <w:proofErr w:type="spellEnd"/>
       <w:r>
-        <w:t xml:space="preserve"> </w:t>
+        <w:rPr>
+          <w:lang w:val="en-US"/>
+        </w:rPr>
+        <w:t xml:space="preserve"> („Definition of </w:t>
       </w:r>
-      <w:proofErr w:type="spellStart"/>
+      <w:proofErr w:type="gramStart"/>
       <w:r>
-        <w:t>done</w:t>
+        <w:rPr>
+          <w:lang w:val="en-US"/>
+        </w:rPr>
+        <w:t>done“</w:t>
       </w:r>
-      <w:proofErr w:type="spellEnd"/>
+      <w:proofErr w:type="gramEnd"/>
       <w:r>
-        <w:t>“)</w:t>
+        <w:rPr>
+          <w:lang w:val="en-US"/>
+        </w:rPr>
+        <w:t>)</w:t>
       </w:r>
     </w:p>
     <w:p>
@@ -489,7 +501,16 @@
               </w:numPr>
             </w:pPr>
             <w:r>
-              <w:t>Erstellung einer universellen Sammlungs-Plattform</w:t>
+              <w:t xml:space="preserve">Erstellung einer universellen </w:t>
+            </w:r>
+            <w:r>
+              <w:t xml:space="preserve">und innovativen </w:t>
+            </w:r>
+            <w:r>
+              <w:t>Sammlungs-Plattform</w:t>
+            </w:r>
+            <w:r>
+              <w:t xml:space="preserve"> mit Webzugriff</w:t>
             </w:r>
           </w:p>
           <w:p>
@@ -501,7 +522,10 @@
               </w:numPr>
             </w:pPr>
             <w:r>
-              <w:t>…</w:t>
+              <w:t xml:space="preserve">Schaffung eines Mehrwerts gegenüber Sammlungsplattformen, welche nur </w:t>
+            </w:r>
+            <w:r>
+              <w:t>ein Themengebiet bedienen</w:t>
             </w:r>
           </w:p>
         </w:tc>
@@ -529,7 +553,51 @@
           </w:tcPr>
           <w:p>
             <w:r>
-              <w:t>…</w:t>
+              <w:t xml:space="preserve">Konzeption und Umsetzung einer webbasierten Plattform zur </w:t>
+            </w:r>
+            <w:r>
+              <w:t>Digitalisierung</w:t>
+            </w:r>
+            <w:r>
+              <w:t xml:space="preserve"> und Verwaltung von Sammlungen</w:t>
+            </w:r>
+            <w:r>
+              <w:t xml:space="preserve"> (</w:t>
+            </w:r>
+            <w:proofErr w:type="spellStart"/>
+            <w:r>
+              <w:t>Collectables</w:t>
+            </w:r>
+            <w:proofErr w:type="spellEnd"/>
+            <w:r>
+              <w:t>)</w:t>
+            </w:r>
+            <w:r>
+              <w:t xml:space="preserve">. Dem Endnutzer sollen vordefinierte Kategorien (bspw. Vinyls, Videospiele, Parfüm…) zur Verfügung stehen, aber auch </w:t>
+            </w:r>
+            <w:r>
+              <w:t xml:space="preserve">individuelle </w:t>
+            </w:r>
+            <w:r>
+              <w:t>Möglichkeit</w:t>
+            </w:r>
+            <w:r>
+              <w:t>en</w:t>
+            </w:r>
+            <w:r>
+              <w:t xml:space="preserve"> gegeben werden</w:t>
+            </w:r>
+            <w:r>
+              <w:t xml:space="preserve">. </w:t>
+            </w:r>
+            <w:r>
+              <w:t xml:space="preserve">Das Budget wurde in Höhe von 0 € unter </w:t>
+            </w:r>
+            <w:r>
+              <w:t>Verwendung frei zugänglicher Software-Tools &amp; Education-Programme</w:t>
+            </w:r>
+            <w:r>
+              <w:t xml:space="preserve"> festgesetzt.</w:t>
             </w:r>
           </w:p>
         </w:tc>
@@ -551,7 +619,95 @@
           </w:tcPr>
           <w:p>
             <w:r>
-              <w:t>&lt;smarte Projektziele hier … &gt;</w:t>
+              <w:t>Plattformfunktionalitäten:</w:t>
+            </w:r>
+            <w:r>
+              <w:t xml:space="preserve"> </w:t>
+            </w:r>
+            <w:r>
+              <w:t>Implementierung der grundlegenden Funktionen der Plattform gemäß den Spezifikationen.</w:t>
+            </w:r>
+            <w:r>
+              <w:t xml:space="preserve"> </w:t>
+            </w:r>
+            <w:r>
+              <w:t xml:space="preserve">Alle vordefinierten Sammlungskategorien sind funktionsfähig und ermöglichen das Hinzufügen, Bearbeiten und Löschen von Sammlungsobjekten bis zum </w:t>
+            </w:r>
+            <w:r>
+              <w:t>19.06.2024</w:t>
+            </w:r>
+          </w:p>
+          <w:p/>
+          <w:p>
+            <w:r>
+              <w:t>Stabilität der Plattform:</w:t>
+            </w:r>
+            <w:r>
+              <w:t xml:space="preserve"> </w:t>
+            </w:r>
+            <w:r>
+              <w:t>Gewährleistung einer hohen Verfügbarkeit</w:t>
+            </w:r>
+            <w:r>
+              <w:t xml:space="preserve"> von 99%</w:t>
+            </w:r>
+            <w:r>
+              <w:t xml:space="preserve"> und Stabilität der Plattform</w:t>
+            </w:r>
+            <w:r>
+              <w:t xml:space="preserve"> ab der Projektphase </w:t>
+            </w:r>
+            <w:proofErr w:type="spellStart"/>
+            <w:r>
+              <w:t>Testing</w:t>
+            </w:r>
+            <w:proofErr w:type="spellEnd"/>
+            <w:r>
+              <w:t xml:space="preserve"> &amp; </w:t>
+            </w:r>
+            <w:proofErr w:type="spellStart"/>
+            <w:r>
+              <w:t>Deployment</w:t>
+            </w:r>
+            <w:proofErr w:type="spellEnd"/>
+            <w:r>
+              <w:t>.</w:t>
+            </w:r>
+          </w:p>
+          <w:p/>
+          <w:p>
+            <w:r>
+              <w:t>Benutzerfreundlichkeit und Design:</w:t>
+            </w:r>
+            <w:r>
+              <w:t xml:space="preserve"> </w:t>
+            </w:r>
+            <w:r>
+              <w:t>Schaffen einer intuitiven Benutzererfahrung und eines ansprechenden Designs.</w:t>
+            </w:r>
+            <w:r>
+              <w:t xml:space="preserve"> </w:t>
+            </w:r>
+            <w:r>
+              <w:t>Nutzer finden sich schnell in die Verwaltung Ihrer Sammlungen ein und können eigene Themengebiete erstellen.</w:t>
+            </w:r>
+          </w:p>
+          <w:p/>
+          <w:p>
+            <w:r>
+              <w:t>Sicherheit der Plattform:</w:t>
+            </w:r>
+            <w:r>
+              <w:t xml:space="preserve"> </w:t>
+            </w:r>
+            <w:r>
+              <w:t>Gewährleistung der Datensicherheit und des Datenschutzes für alle Benutzer.</w:t>
+            </w:r>
+            <w:r>
+              <w:t xml:space="preserve"> Es werden k</w:t>
+            </w:r>
+            <w:r>
+              <w:t>eine Sicherheitsvorfälle oder Datenschutzverletzungen bis zum Ende des Projekts gemeldet.</w:t>
             </w:r>
           </w:p>
         </w:tc>
@@ -572,8 +728,27 @@
             <w:tcW w:w="7200" w:type="dxa"/>
           </w:tcPr>
           <w:p>
+            <w:pPr>
+              <w:pStyle w:val="Listenabsatz"/>
+              <w:numPr>
+                <w:ilvl w:val="0"/>
+                <w:numId w:val="3"/>
+              </w:numPr>
+            </w:pPr>
             <w:r>
-              <w:t>…</w:t>
+              <w:t>Planung und Umsetzung einer Sammlungs-Plattform per Webzugriff</w:t>
+            </w:r>
+          </w:p>
+          <w:p>
+            <w:pPr>
+              <w:pStyle w:val="Listenabsatz"/>
+              <w:numPr>
+                <w:ilvl w:val="0"/>
+                <w:numId w:val="3"/>
+              </w:numPr>
+            </w:pPr>
+            <w:r>
+              <w:t>Konzeption, Programmierung und Verknüpfung von Front- bzw. Backend, sowie Datenbanksystem</w:t>
             </w:r>
           </w:p>
         </w:tc>
@@ -607,7 +782,44 @@
               <w:br/>
             </w:r>
             <w:r>
-              <w:t>&lt;Meilensteine hier … &gt;</w:t>
+              <w:t xml:space="preserve">Konzeption und Projektplanung, </w:t>
+            </w:r>
+            <w:r>
+              <w:t>Grafische Benutzeroberfläche</w:t>
+            </w:r>
+            <w:r>
+              <w:t>,</w:t>
+            </w:r>
+            <w:r>
+              <w:t xml:space="preserve"> Schnittstellen und Benutzerlogin</w:t>
+            </w:r>
+            <w:r>
+              <w:t xml:space="preserve">, Datenbanksystem, </w:t>
+            </w:r>
+            <w:proofErr w:type="spellStart"/>
+            <w:r>
+              <w:t>Test</w:t>
+            </w:r>
+            <w:r>
+              <w:t>ing</w:t>
+            </w:r>
+            <w:proofErr w:type="spellEnd"/>
+            <w:r>
+              <w:t xml:space="preserve"> &amp; </w:t>
+            </w:r>
+            <w:proofErr w:type="spellStart"/>
+            <w:r>
+              <w:t>Deployment</w:t>
+            </w:r>
+            <w:proofErr w:type="spellEnd"/>
+            <w:r>
+              <w:t>, Projektdo</w:t>
+            </w:r>
+            <w:r>
+              <w:t>ku</w:t>
+            </w:r>
+            <w:r>
+              <w:t>mentation und Abschluss</w:t>
             </w:r>
           </w:p>
         </w:tc>

</xml_diff>

<commit_message>
touched sections: projektmanagement.tex projektplanung.tex
optimized text:
section - Teilergebnisse

added text in:
section - Projektstrukturplan
section - Ablaufplanung
section - Kosten & Aufwandsplanung
section - Tools

additionaly added:
whole section - Projektsteckbrief

minor formatting improvements:
section - Definitions of Done
occasional commeting

added files:
Gantt-Chart.xlsx (modified version from Lorenz origin file for DIN A4 document compatibility)
gantt_chart_compact.png
projektsteckbrief.png
</commit_message>
<xml_diff>
--- a/filestorage/templates/DoD_Organigramm_Steckbrief.docx
+++ b/filestorage/templates/DoD_Organigramm_Steckbrief.docx
@@ -1,6 +1,6 @@
 
 <file path=word/document.xml><?xml version="1.0" encoding="utf-8"?>
-<w:document xmlns:wpc="http://schemas.microsoft.com/office/word/2010/wordprocessingCanvas" xmlns:cx="http://schemas.microsoft.com/office/drawing/2014/chartex" xmlns:cx1="http://schemas.microsoft.com/office/drawing/2015/9/8/chartex" xmlns:cx2="http://schemas.microsoft.com/office/drawing/2015/10/21/chartex" xmlns:cx3="http://schemas.microsoft.com/office/drawing/2016/5/9/chartex" xmlns:cx4="http://schemas.microsoft.com/office/drawing/2016/5/10/chartex" xmlns:cx5="http://schemas.microsoft.com/office/drawing/2016/5/11/chartex" xmlns:cx6="http://schemas.microsoft.com/office/drawing/2016/5/12/chartex" xmlns:cx7="http://schemas.microsoft.com/office/drawing/2016/5/13/chartex" xmlns:cx8="http://schemas.microsoft.com/office/drawing/2016/5/14/chartex" xmlns:mc="http://schemas.openxmlformats.org/markup-compatibility/2006" xmlns:aink="http://schemas.microsoft.com/office/drawing/2016/ink" xmlns:am3d="http://schemas.microsoft.com/office/drawing/2017/model3d" xmlns:o="urn:schemas-microsoft-com:office:office" xmlns:oel="http://schemas.microsoft.com/office/2019/extlst" xmlns:r="http://schemas.openxmlformats.org/officeDocument/2006/relationships" xmlns:m="http://schemas.openxmlformats.org/officeDocument/2006/math" xmlns:v="urn:schemas-microsoft-com:vml" xmlns:wp14="http://schemas.microsoft.com/office/word/2010/wordprocessingDrawing" xmlns:wp="http://schemas.openxmlformats.org/drawingml/2006/wordprocessingDrawing" xmlns:w10="urn:schemas-microsoft-com:office:word" xmlns:w="http://schemas.openxmlformats.org/wordprocessingml/2006/main" xmlns:w14="http://schemas.microsoft.com/office/word/2010/wordml" xmlns:w15="http://schemas.microsoft.com/office/word/2012/wordml" xmlns:w16cex="http://schemas.microsoft.com/office/word/2018/wordml/cex" xmlns:w16cid="http://schemas.microsoft.com/office/word/2016/wordml/cid" xmlns:w16="http://schemas.microsoft.com/office/word/2018/wordml" xmlns:w16sdtdh="http://schemas.microsoft.com/office/word/2020/wordml/sdtdatahash" xmlns:w16se="http://schemas.microsoft.com/office/word/2015/wordml/symex" xmlns:wpg="http://schemas.microsoft.com/office/word/2010/wordprocessingGroup" xmlns:wpi="http://schemas.microsoft.com/office/word/2010/wordprocessingInk" xmlns:wne="http://schemas.microsoft.com/office/word/2006/wordml" xmlns:wps="http://schemas.microsoft.com/office/word/2010/wordprocessingShape" mc:Ignorable="w14 w15 w16se w16cid w16 w16cex w16sdtdh wp14">
+<w:document xmlns:wpc="http://schemas.microsoft.com/office/word/2010/wordprocessingCanvas" xmlns:cx="http://schemas.microsoft.com/office/drawing/2014/chartex" xmlns:cx1="http://schemas.microsoft.com/office/drawing/2015/9/8/chartex" xmlns:cx2="http://schemas.microsoft.com/office/drawing/2015/10/21/chartex" xmlns:cx3="http://schemas.microsoft.com/office/drawing/2016/5/9/chartex" xmlns:cx4="http://schemas.microsoft.com/office/drawing/2016/5/10/chartex" xmlns:cx5="http://schemas.microsoft.com/office/drawing/2016/5/11/chartex" xmlns:cx6="http://schemas.microsoft.com/office/drawing/2016/5/12/chartex" xmlns:cx7="http://schemas.microsoft.com/office/drawing/2016/5/13/chartex" xmlns:cx8="http://schemas.microsoft.com/office/drawing/2016/5/14/chartex" xmlns:mc="http://schemas.openxmlformats.org/markup-compatibility/2006" xmlns:aink="http://schemas.microsoft.com/office/drawing/2016/ink" xmlns:am3d="http://schemas.microsoft.com/office/drawing/2017/model3d" xmlns:o="urn:schemas-microsoft-com:office:office" xmlns:oel="http://schemas.microsoft.com/office/2019/extlst" xmlns:r="http://schemas.openxmlformats.org/officeDocument/2006/relationships" xmlns:m="http://schemas.openxmlformats.org/officeDocument/2006/math" xmlns:v="urn:schemas-microsoft-com:vml" xmlns:wp14="http://schemas.microsoft.com/office/word/2010/wordprocessingDrawing" xmlns:wp="http://schemas.openxmlformats.org/drawingml/2006/wordprocessingDrawing" xmlns:w10="urn:schemas-microsoft-com:office:word" xmlns:w="http://schemas.openxmlformats.org/wordprocessingml/2006/main" xmlns:w14="http://schemas.microsoft.com/office/word/2010/wordml" xmlns:w15="http://schemas.microsoft.com/office/word/2012/wordml" xmlns:w16cex="http://schemas.microsoft.com/office/word/2018/wordml/cex" xmlns:w16cid="http://schemas.microsoft.com/office/word/2016/wordml/cid" xmlns:w16="http://schemas.microsoft.com/office/word/2018/wordml" xmlns:w16du="http://schemas.microsoft.com/office/word/2023/wordml/word16du" xmlns:w16sdtdh="http://schemas.microsoft.com/office/word/2020/wordml/sdtdatahash" xmlns:w16se="http://schemas.microsoft.com/office/word/2015/wordml/symex" xmlns:wpg="http://schemas.microsoft.com/office/word/2010/wordprocessingGroup" xmlns:wpi="http://schemas.microsoft.com/office/word/2010/wordprocessingInk" xmlns:wne="http://schemas.microsoft.com/office/word/2006/wordml" xmlns:wps="http://schemas.microsoft.com/office/word/2010/wordprocessingShape" mc:Ignorable="w14 w15 w16se w16cid w16 w16cex w16sdtdh w16du wp14">
   <w:body>
     <w:p>
       <w:pPr>
@@ -474,14 +474,12 @@
             <w:shd w:val="clear" w:color="auto" w:fill="005577"/>
           </w:tcPr>
           <w:p>
-            <w:proofErr w:type="spellStart"/>
             <w:r>
               <w:rPr>
                 <w:color w:val="FFFFFF" w:themeColor="background1"/>
               </w:rPr>
               <w:t>Collectiqo</w:t>
             </w:r>
-            <w:proofErr w:type="spellEnd"/>
           </w:p>
         </w:tc>
       </w:tr>
@@ -566,15 +564,7 @@
               <w:t xml:space="preserve"> und Verwaltung von Sammlungen</w:t>
             </w:r>
             <w:r>
-              <w:t xml:space="preserve"> (</w:t>
-            </w:r>
-            <w:proofErr w:type="spellStart"/>
-            <w:r>
-              <w:t>Collectables</w:t>
-            </w:r>
-            <w:proofErr w:type="spellEnd"/>
-            <w:r>
-              <w:t>)</w:t>
+              <w:t xml:space="preserve"> (Collectables)</w:t>
             </w:r>
             <w:r>
               <w:t xml:space="preserve">. Dem Endnutzer sollen vordefinierte Kategorien (bspw. Vinyls, Videospiele, Parfüm…) zur Verfügung stehen, aber auch </w:t>
@@ -625,23 +615,7 @@
           <w:p/>
           <w:p>
             <w:r>
-              <w:t xml:space="preserve">Stabilität der Plattform: Gewährleistung einer hohen Verfügbarkeit von 99% und Stabilität der Plattform ab der Projektphase </w:t>
-            </w:r>
-            <w:proofErr w:type="spellStart"/>
-            <w:r>
-              <w:t>Testing</w:t>
-            </w:r>
-            <w:proofErr w:type="spellEnd"/>
-            <w:r>
-              <w:t xml:space="preserve"> &amp; </w:t>
-            </w:r>
-            <w:proofErr w:type="spellStart"/>
-            <w:r>
-              <w:t>Deployment</w:t>
-            </w:r>
-            <w:proofErr w:type="spellEnd"/>
-            <w:r>
-              <w:t>.</w:t>
+              <w:t>Stabilität der Plattform: Gewährleistung einer hohen Verfügbarkeit von 99% und Stabilität der Plattform ab der Projektphase Testing &amp; Deployment.</w:t>
             </w:r>
           </w:p>
           <w:p/>
@@ -739,24 +713,11 @@
               <w:t xml:space="preserve"> Schnittstellen und Benutzerlogin</w:t>
             </w:r>
             <w:r>
-              <w:t xml:space="preserve">, Datenbanksystem, </w:t>
-            </w:r>
-            <w:proofErr w:type="spellStart"/>
-            <w:r>
-              <w:t>Test</w:t>
+              <w:t>, Datenbanksystem, Test</w:t>
             </w:r>
             <w:r>
-              <w:t>ing</w:t>
+              <w:t>ing &amp; Deployment</w:t>
             </w:r>
-            <w:proofErr w:type="spellEnd"/>
-            <w:r>
-              <w:t xml:space="preserve"> &amp; </w:t>
-            </w:r>
-            <w:proofErr w:type="spellStart"/>
-            <w:r>
-              <w:t>Deployment</w:t>
-            </w:r>
-            <w:proofErr w:type="spellEnd"/>
             <w:r>
               <w:t>, Projektdo</w:t>
             </w:r>
@@ -880,13 +841,8 @@
           </w:tcPr>
           <w:p>
             <w:r>
-              <w:t xml:space="preserve">Projektbetreuung Prof. Dr. Dirk </w:t>
+              <w:t>Projektbetreuung Prof. Dr. Dirk Schweim</w:t>
             </w:r>
-            <w:proofErr w:type="spellStart"/>
-            <w:r>
-              <w:t>Schweim</w:t>
-            </w:r>
-            <w:proofErr w:type="spellEnd"/>
           </w:p>
         </w:tc>
       </w:tr>
@@ -909,7 +865,7 @@
 </file>
 
 <file path=word/endnotes.xml><?xml version="1.0" encoding="utf-8"?>
-<w:endnotes xmlns:wpc="http://schemas.microsoft.com/office/word/2010/wordprocessingCanvas" xmlns:cx="http://schemas.microsoft.com/office/drawing/2014/chartex" xmlns:cx1="http://schemas.microsoft.com/office/drawing/2015/9/8/chartex" xmlns:cx2="http://schemas.microsoft.com/office/drawing/2015/10/21/chartex" xmlns:cx3="http://schemas.microsoft.com/office/drawing/2016/5/9/chartex" xmlns:cx4="http://schemas.microsoft.com/office/drawing/2016/5/10/chartex" xmlns:cx5="http://schemas.microsoft.com/office/drawing/2016/5/11/chartex" xmlns:cx6="http://schemas.microsoft.com/office/drawing/2016/5/12/chartex" xmlns:cx7="http://schemas.microsoft.com/office/drawing/2016/5/13/chartex" xmlns:cx8="http://schemas.microsoft.com/office/drawing/2016/5/14/chartex" xmlns:mc="http://schemas.openxmlformats.org/markup-compatibility/2006" xmlns:aink="http://schemas.microsoft.com/office/drawing/2016/ink" xmlns:am3d="http://schemas.microsoft.com/office/drawing/2017/model3d" xmlns:o="urn:schemas-microsoft-com:office:office" xmlns:oel="http://schemas.microsoft.com/office/2019/extlst" xmlns:r="http://schemas.openxmlformats.org/officeDocument/2006/relationships" xmlns:m="http://schemas.openxmlformats.org/officeDocument/2006/math" xmlns:v="urn:schemas-microsoft-com:vml" xmlns:wp14="http://schemas.microsoft.com/office/word/2010/wordprocessingDrawing" xmlns:wp="http://schemas.openxmlformats.org/drawingml/2006/wordprocessingDrawing" xmlns:w10="urn:schemas-microsoft-com:office:word" xmlns:w="http://schemas.openxmlformats.org/wordprocessingml/2006/main" xmlns:w14="http://schemas.microsoft.com/office/word/2010/wordml" xmlns:w15="http://schemas.microsoft.com/office/word/2012/wordml" xmlns:w16cex="http://schemas.microsoft.com/office/word/2018/wordml/cex" xmlns:w16cid="http://schemas.microsoft.com/office/word/2016/wordml/cid" xmlns:w16="http://schemas.microsoft.com/office/word/2018/wordml" xmlns:w16sdtdh="http://schemas.microsoft.com/office/word/2020/wordml/sdtdatahash" xmlns:w16se="http://schemas.microsoft.com/office/word/2015/wordml/symex" xmlns:wpg="http://schemas.microsoft.com/office/word/2010/wordprocessingGroup" xmlns:wpi="http://schemas.microsoft.com/office/word/2010/wordprocessingInk" xmlns:wne="http://schemas.microsoft.com/office/word/2006/wordml" xmlns:wps="http://schemas.microsoft.com/office/word/2010/wordprocessingShape" mc:Ignorable="w14 w15 w16se w16cid w16 w16cex w16sdtdh wp14">
+<w:endnotes xmlns:wpc="http://schemas.microsoft.com/office/word/2010/wordprocessingCanvas" xmlns:cx="http://schemas.microsoft.com/office/drawing/2014/chartex" xmlns:cx1="http://schemas.microsoft.com/office/drawing/2015/9/8/chartex" xmlns:cx2="http://schemas.microsoft.com/office/drawing/2015/10/21/chartex" xmlns:cx3="http://schemas.microsoft.com/office/drawing/2016/5/9/chartex" xmlns:cx4="http://schemas.microsoft.com/office/drawing/2016/5/10/chartex" xmlns:cx5="http://schemas.microsoft.com/office/drawing/2016/5/11/chartex" xmlns:cx6="http://schemas.microsoft.com/office/drawing/2016/5/12/chartex" xmlns:cx7="http://schemas.microsoft.com/office/drawing/2016/5/13/chartex" xmlns:cx8="http://schemas.microsoft.com/office/drawing/2016/5/14/chartex" xmlns:mc="http://schemas.openxmlformats.org/markup-compatibility/2006" xmlns:aink="http://schemas.microsoft.com/office/drawing/2016/ink" xmlns:am3d="http://schemas.microsoft.com/office/drawing/2017/model3d" xmlns:o="urn:schemas-microsoft-com:office:office" xmlns:oel="http://schemas.microsoft.com/office/2019/extlst" xmlns:r="http://schemas.openxmlformats.org/officeDocument/2006/relationships" xmlns:m="http://schemas.openxmlformats.org/officeDocument/2006/math" xmlns:v="urn:schemas-microsoft-com:vml" xmlns:wp14="http://schemas.microsoft.com/office/word/2010/wordprocessingDrawing" xmlns:wp="http://schemas.openxmlformats.org/drawingml/2006/wordprocessingDrawing" xmlns:w10="urn:schemas-microsoft-com:office:word" xmlns:w="http://schemas.openxmlformats.org/wordprocessingml/2006/main" xmlns:w14="http://schemas.microsoft.com/office/word/2010/wordml" xmlns:w15="http://schemas.microsoft.com/office/word/2012/wordml" xmlns:w16cex="http://schemas.microsoft.com/office/word/2018/wordml/cex" xmlns:w16cid="http://schemas.microsoft.com/office/word/2016/wordml/cid" xmlns:w16="http://schemas.microsoft.com/office/word/2018/wordml" xmlns:w16du="http://schemas.microsoft.com/office/word/2023/wordml/word16du" xmlns:w16sdtdh="http://schemas.microsoft.com/office/word/2020/wordml/sdtdatahash" xmlns:w16se="http://schemas.microsoft.com/office/word/2015/wordml/symex" xmlns:wpg="http://schemas.microsoft.com/office/word/2010/wordprocessingGroup" xmlns:wpi="http://schemas.microsoft.com/office/word/2010/wordprocessingInk" xmlns:wne="http://schemas.microsoft.com/office/word/2006/wordml" xmlns:wps="http://schemas.microsoft.com/office/word/2010/wordprocessingShape" mc:Ignorable="w14 w15 w16se w16cid w16 w16cex w16sdtdh w16du wp14">
   <w:endnote w:type="separator" w:id="-1">
     <w:p>
       <w:pPr>
@@ -934,7 +890,7 @@
 </file>
 
 <file path=word/footer1.xml><?xml version="1.0" encoding="utf-8"?>
-<w:ftr xmlns:wpc="http://schemas.microsoft.com/office/word/2010/wordprocessingCanvas" xmlns:cx="http://schemas.microsoft.com/office/drawing/2014/chartex" xmlns:cx1="http://schemas.microsoft.com/office/drawing/2015/9/8/chartex" xmlns:cx2="http://schemas.microsoft.com/office/drawing/2015/10/21/chartex" xmlns:cx3="http://schemas.microsoft.com/office/drawing/2016/5/9/chartex" xmlns:cx4="http://schemas.microsoft.com/office/drawing/2016/5/10/chartex" xmlns:cx5="http://schemas.microsoft.com/office/drawing/2016/5/11/chartex" xmlns:cx6="http://schemas.microsoft.com/office/drawing/2016/5/12/chartex" xmlns:cx7="http://schemas.microsoft.com/office/drawing/2016/5/13/chartex" xmlns:cx8="http://schemas.microsoft.com/office/drawing/2016/5/14/chartex" xmlns:mc="http://schemas.openxmlformats.org/markup-compatibility/2006" xmlns:aink="http://schemas.microsoft.com/office/drawing/2016/ink" xmlns:am3d="http://schemas.microsoft.com/office/drawing/2017/model3d" xmlns:o="urn:schemas-microsoft-com:office:office" xmlns:oel="http://schemas.microsoft.com/office/2019/extlst" xmlns:r="http://schemas.openxmlformats.org/officeDocument/2006/relationships" xmlns:m="http://schemas.openxmlformats.org/officeDocument/2006/math" xmlns:v="urn:schemas-microsoft-com:vml" xmlns:wp14="http://schemas.microsoft.com/office/word/2010/wordprocessingDrawing" xmlns:wp="http://schemas.openxmlformats.org/drawingml/2006/wordprocessingDrawing" xmlns:w10="urn:schemas-microsoft-com:office:word" xmlns:w="http://schemas.openxmlformats.org/wordprocessingml/2006/main" xmlns:w14="http://schemas.microsoft.com/office/word/2010/wordml" xmlns:w15="http://schemas.microsoft.com/office/word/2012/wordml" xmlns:w16cex="http://schemas.microsoft.com/office/word/2018/wordml/cex" xmlns:w16cid="http://schemas.microsoft.com/office/word/2016/wordml/cid" xmlns:w16="http://schemas.microsoft.com/office/word/2018/wordml" xmlns:w16sdtdh="http://schemas.microsoft.com/office/word/2020/wordml/sdtdatahash" xmlns:w16se="http://schemas.microsoft.com/office/word/2015/wordml/symex" xmlns:wpg="http://schemas.microsoft.com/office/word/2010/wordprocessingGroup" xmlns:wpi="http://schemas.microsoft.com/office/word/2010/wordprocessingInk" xmlns:wne="http://schemas.microsoft.com/office/word/2006/wordml" xmlns:wps="http://schemas.microsoft.com/office/word/2010/wordprocessingShape" mc:Ignorable="w14 w15 w16se w16cid w16 w16cex w16sdtdh wp14">
+<w:ftr xmlns:wpc="http://schemas.microsoft.com/office/word/2010/wordprocessingCanvas" xmlns:cx="http://schemas.microsoft.com/office/drawing/2014/chartex" xmlns:cx1="http://schemas.microsoft.com/office/drawing/2015/9/8/chartex" xmlns:cx2="http://schemas.microsoft.com/office/drawing/2015/10/21/chartex" xmlns:cx3="http://schemas.microsoft.com/office/drawing/2016/5/9/chartex" xmlns:cx4="http://schemas.microsoft.com/office/drawing/2016/5/10/chartex" xmlns:cx5="http://schemas.microsoft.com/office/drawing/2016/5/11/chartex" xmlns:cx6="http://schemas.microsoft.com/office/drawing/2016/5/12/chartex" xmlns:cx7="http://schemas.microsoft.com/office/drawing/2016/5/13/chartex" xmlns:cx8="http://schemas.microsoft.com/office/drawing/2016/5/14/chartex" xmlns:mc="http://schemas.openxmlformats.org/markup-compatibility/2006" xmlns:aink="http://schemas.microsoft.com/office/drawing/2016/ink" xmlns:am3d="http://schemas.microsoft.com/office/drawing/2017/model3d" xmlns:o="urn:schemas-microsoft-com:office:office" xmlns:oel="http://schemas.microsoft.com/office/2019/extlst" xmlns:r="http://schemas.openxmlformats.org/officeDocument/2006/relationships" xmlns:m="http://schemas.openxmlformats.org/officeDocument/2006/math" xmlns:v="urn:schemas-microsoft-com:vml" xmlns:wp14="http://schemas.microsoft.com/office/word/2010/wordprocessingDrawing" xmlns:wp="http://schemas.openxmlformats.org/drawingml/2006/wordprocessingDrawing" xmlns:w10="urn:schemas-microsoft-com:office:word" xmlns:w="http://schemas.openxmlformats.org/wordprocessingml/2006/main" xmlns:w14="http://schemas.microsoft.com/office/word/2010/wordml" xmlns:w15="http://schemas.microsoft.com/office/word/2012/wordml" xmlns:w16cex="http://schemas.microsoft.com/office/word/2018/wordml/cex" xmlns:w16cid="http://schemas.microsoft.com/office/word/2016/wordml/cid" xmlns:w16="http://schemas.microsoft.com/office/word/2018/wordml" xmlns:w16du="http://schemas.microsoft.com/office/word/2023/wordml/word16du" xmlns:w16sdtdh="http://schemas.microsoft.com/office/word/2020/wordml/sdtdatahash" xmlns:w16se="http://schemas.microsoft.com/office/word/2015/wordml/symex" xmlns:wpg="http://schemas.microsoft.com/office/word/2010/wordprocessingGroup" xmlns:wpi="http://schemas.microsoft.com/office/word/2010/wordprocessingInk" xmlns:wne="http://schemas.microsoft.com/office/word/2006/wordml" xmlns:wps="http://schemas.microsoft.com/office/word/2010/wordprocessingShape" mc:Ignorable="w14 w15 w16se w16cid w16 w16cex w16sdtdh w16du wp14">
   <w:p>
     <w:pPr>
       <w:pStyle w:val="Fuzeile"/>
@@ -944,7 +900,7 @@
 </file>
 
 <file path=word/footer2.xml><?xml version="1.0" encoding="utf-8"?>
-<w:ftr xmlns:wpc="http://schemas.microsoft.com/office/word/2010/wordprocessingCanvas" xmlns:cx="http://schemas.microsoft.com/office/drawing/2014/chartex" xmlns:cx1="http://schemas.microsoft.com/office/drawing/2015/9/8/chartex" xmlns:cx2="http://schemas.microsoft.com/office/drawing/2015/10/21/chartex" xmlns:cx3="http://schemas.microsoft.com/office/drawing/2016/5/9/chartex" xmlns:cx4="http://schemas.microsoft.com/office/drawing/2016/5/10/chartex" xmlns:cx5="http://schemas.microsoft.com/office/drawing/2016/5/11/chartex" xmlns:cx6="http://schemas.microsoft.com/office/drawing/2016/5/12/chartex" xmlns:cx7="http://schemas.microsoft.com/office/drawing/2016/5/13/chartex" xmlns:cx8="http://schemas.microsoft.com/office/drawing/2016/5/14/chartex" xmlns:mc="http://schemas.openxmlformats.org/markup-compatibility/2006" xmlns:aink="http://schemas.microsoft.com/office/drawing/2016/ink" xmlns:am3d="http://schemas.microsoft.com/office/drawing/2017/model3d" xmlns:o="urn:schemas-microsoft-com:office:office" xmlns:oel="http://schemas.microsoft.com/office/2019/extlst" xmlns:r="http://schemas.openxmlformats.org/officeDocument/2006/relationships" xmlns:m="http://schemas.openxmlformats.org/officeDocument/2006/math" xmlns:v="urn:schemas-microsoft-com:vml" xmlns:wp14="http://schemas.microsoft.com/office/word/2010/wordprocessingDrawing" xmlns:wp="http://schemas.openxmlformats.org/drawingml/2006/wordprocessingDrawing" xmlns:w10="urn:schemas-microsoft-com:office:word" xmlns:w="http://schemas.openxmlformats.org/wordprocessingml/2006/main" xmlns:w14="http://schemas.microsoft.com/office/word/2010/wordml" xmlns:w15="http://schemas.microsoft.com/office/word/2012/wordml" xmlns:w16cex="http://schemas.microsoft.com/office/word/2018/wordml/cex" xmlns:w16cid="http://schemas.microsoft.com/office/word/2016/wordml/cid" xmlns:w16="http://schemas.microsoft.com/office/word/2018/wordml" xmlns:w16sdtdh="http://schemas.microsoft.com/office/word/2020/wordml/sdtdatahash" xmlns:w16se="http://schemas.microsoft.com/office/word/2015/wordml/symex" xmlns:wpg="http://schemas.microsoft.com/office/word/2010/wordprocessingGroup" xmlns:wpi="http://schemas.microsoft.com/office/word/2010/wordprocessingInk" xmlns:wne="http://schemas.microsoft.com/office/word/2006/wordml" xmlns:wps="http://schemas.microsoft.com/office/word/2010/wordprocessingShape" mc:Ignorable="w14 w15 w16se w16cid w16 w16cex w16sdtdh wp14">
+<w:ftr xmlns:wpc="http://schemas.microsoft.com/office/word/2010/wordprocessingCanvas" xmlns:cx="http://schemas.microsoft.com/office/drawing/2014/chartex" xmlns:cx1="http://schemas.microsoft.com/office/drawing/2015/9/8/chartex" xmlns:cx2="http://schemas.microsoft.com/office/drawing/2015/10/21/chartex" xmlns:cx3="http://schemas.microsoft.com/office/drawing/2016/5/9/chartex" xmlns:cx4="http://schemas.microsoft.com/office/drawing/2016/5/10/chartex" xmlns:cx5="http://schemas.microsoft.com/office/drawing/2016/5/11/chartex" xmlns:cx6="http://schemas.microsoft.com/office/drawing/2016/5/12/chartex" xmlns:cx7="http://schemas.microsoft.com/office/drawing/2016/5/13/chartex" xmlns:cx8="http://schemas.microsoft.com/office/drawing/2016/5/14/chartex" xmlns:mc="http://schemas.openxmlformats.org/markup-compatibility/2006" xmlns:aink="http://schemas.microsoft.com/office/drawing/2016/ink" xmlns:am3d="http://schemas.microsoft.com/office/drawing/2017/model3d" xmlns:o="urn:schemas-microsoft-com:office:office" xmlns:oel="http://schemas.microsoft.com/office/2019/extlst" xmlns:r="http://schemas.openxmlformats.org/officeDocument/2006/relationships" xmlns:m="http://schemas.openxmlformats.org/officeDocument/2006/math" xmlns:v="urn:schemas-microsoft-com:vml" xmlns:wp14="http://schemas.microsoft.com/office/word/2010/wordprocessingDrawing" xmlns:wp="http://schemas.openxmlformats.org/drawingml/2006/wordprocessingDrawing" xmlns:w10="urn:schemas-microsoft-com:office:word" xmlns:w="http://schemas.openxmlformats.org/wordprocessingml/2006/main" xmlns:w14="http://schemas.microsoft.com/office/word/2010/wordml" xmlns:w15="http://schemas.microsoft.com/office/word/2012/wordml" xmlns:w16cex="http://schemas.microsoft.com/office/word/2018/wordml/cex" xmlns:w16cid="http://schemas.microsoft.com/office/word/2016/wordml/cid" xmlns:w16="http://schemas.microsoft.com/office/word/2018/wordml" xmlns:w16du="http://schemas.microsoft.com/office/word/2023/wordml/word16du" xmlns:w16sdtdh="http://schemas.microsoft.com/office/word/2020/wordml/sdtdatahash" xmlns:w16se="http://schemas.microsoft.com/office/word/2015/wordml/symex" xmlns:wpg="http://schemas.microsoft.com/office/word/2010/wordprocessingGroup" xmlns:wpi="http://schemas.microsoft.com/office/word/2010/wordprocessingInk" xmlns:wne="http://schemas.microsoft.com/office/word/2006/wordml" xmlns:wps="http://schemas.microsoft.com/office/word/2010/wordprocessingShape" mc:Ignorable="w14 w15 w16se w16cid w16 w16cex w16sdtdh w16du wp14">
   <w:p>
     <w:pPr>
       <w:pStyle w:val="Fuzeile"/>
@@ -954,7 +910,7 @@
 </file>
 
 <file path=word/footer3.xml><?xml version="1.0" encoding="utf-8"?>
-<w:ftr xmlns:wpc="http://schemas.microsoft.com/office/word/2010/wordprocessingCanvas" xmlns:cx="http://schemas.microsoft.com/office/drawing/2014/chartex" xmlns:cx1="http://schemas.microsoft.com/office/drawing/2015/9/8/chartex" xmlns:cx2="http://schemas.microsoft.com/office/drawing/2015/10/21/chartex" xmlns:cx3="http://schemas.microsoft.com/office/drawing/2016/5/9/chartex" xmlns:cx4="http://schemas.microsoft.com/office/drawing/2016/5/10/chartex" xmlns:cx5="http://schemas.microsoft.com/office/drawing/2016/5/11/chartex" xmlns:cx6="http://schemas.microsoft.com/office/drawing/2016/5/12/chartex" xmlns:cx7="http://schemas.microsoft.com/office/drawing/2016/5/13/chartex" xmlns:cx8="http://schemas.microsoft.com/office/drawing/2016/5/14/chartex" xmlns:mc="http://schemas.openxmlformats.org/markup-compatibility/2006" xmlns:aink="http://schemas.microsoft.com/office/drawing/2016/ink" xmlns:am3d="http://schemas.microsoft.com/office/drawing/2017/model3d" xmlns:o="urn:schemas-microsoft-com:office:office" xmlns:oel="http://schemas.microsoft.com/office/2019/extlst" xmlns:r="http://schemas.openxmlformats.org/officeDocument/2006/relationships" xmlns:m="http://schemas.openxmlformats.org/officeDocument/2006/math" xmlns:v="urn:schemas-microsoft-com:vml" xmlns:wp14="http://schemas.microsoft.com/office/word/2010/wordprocessingDrawing" xmlns:wp="http://schemas.openxmlformats.org/drawingml/2006/wordprocessingDrawing" xmlns:w10="urn:schemas-microsoft-com:office:word" xmlns:w="http://schemas.openxmlformats.org/wordprocessingml/2006/main" xmlns:w14="http://schemas.microsoft.com/office/word/2010/wordml" xmlns:w15="http://schemas.microsoft.com/office/word/2012/wordml" xmlns:w16cex="http://schemas.microsoft.com/office/word/2018/wordml/cex" xmlns:w16cid="http://schemas.microsoft.com/office/word/2016/wordml/cid" xmlns:w16="http://schemas.microsoft.com/office/word/2018/wordml" xmlns:w16sdtdh="http://schemas.microsoft.com/office/word/2020/wordml/sdtdatahash" xmlns:w16se="http://schemas.microsoft.com/office/word/2015/wordml/symex" xmlns:wpg="http://schemas.microsoft.com/office/word/2010/wordprocessingGroup" xmlns:wpi="http://schemas.microsoft.com/office/word/2010/wordprocessingInk" xmlns:wne="http://schemas.microsoft.com/office/word/2006/wordml" xmlns:wps="http://schemas.microsoft.com/office/word/2010/wordprocessingShape" mc:Ignorable="w14 w15 w16se w16cid w16 w16cex w16sdtdh wp14">
+<w:ftr xmlns:wpc="http://schemas.microsoft.com/office/word/2010/wordprocessingCanvas" xmlns:cx="http://schemas.microsoft.com/office/drawing/2014/chartex" xmlns:cx1="http://schemas.microsoft.com/office/drawing/2015/9/8/chartex" xmlns:cx2="http://schemas.microsoft.com/office/drawing/2015/10/21/chartex" xmlns:cx3="http://schemas.microsoft.com/office/drawing/2016/5/9/chartex" xmlns:cx4="http://schemas.microsoft.com/office/drawing/2016/5/10/chartex" xmlns:cx5="http://schemas.microsoft.com/office/drawing/2016/5/11/chartex" xmlns:cx6="http://schemas.microsoft.com/office/drawing/2016/5/12/chartex" xmlns:cx7="http://schemas.microsoft.com/office/drawing/2016/5/13/chartex" xmlns:cx8="http://schemas.microsoft.com/office/drawing/2016/5/14/chartex" xmlns:mc="http://schemas.openxmlformats.org/markup-compatibility/2006" xmlns:aink="http://schemas.microsoft.com/office/drawing/2016/ink" xmlns:am3d="http://schemas.microsoft.com/office/drawing/2017/model3d" xmlns:o="urn:schemas-microsoft-com:office:office" xmlns:oel="http://schemas.microsoft.com/office/2019/extlst" xmlns:r="http://schemas.openxmlformats.org/officeDocument/2006/relationships" xmlns:m="http://schemas.openxmlformats.org/officeDocument/2006/math" xmlns:v="urn:schemas-microsoft-com:vml" xmlns:wp14="http://schemas.microsoft.com/office/word/2010/wordprocessingDrawing" xmlns:wp="http://schemas.openxmlformats.org/drawingml/2006/wordprocessingDrawing" xmlns:w10="urn:schemas-microsoft-com:office:word" xmlns:w="http://schemas.openxmlformats.org/wordprocessingml/2006/main" xmlns:w14="http://schemas.microsoft.com/office/word/2010/wordml" xmlns:w15="http://schemas.microsoft.com/office/word/2012/wordml" xmlns:w16cex="http://schemas.microsoft.com/office/word/2018/wordml/cex" xmlns:w16cid="http://schemas.microsoft.com/office/word/2016/wordml/cid" xmlns:w16="http://schemas.microsoft.com/office/word/2018/wordml" xmlns:w16du="http://schemas.microsoft.com/office/word/2023/wordml/word16du" xmlns:w16sdtdh="http://schemas.microsoft.com/office/word/2020/wordml/sdtdatahash" xmlns:w16se="http://schemas.microsoft.com/office/word/2015/wordml/symex" xmlns:wpg="http://schemas.microsoft.com/office/word/2010/wordprocessingGroup" xmlns:wpi="http://schemas.microsoft.com/office/word/2010/wordprocessingInk" xmlns:wne="http://schemas.microsoft.com/office/word/2006/wordml" xmlns:wps="http://schemas.microsoft.com/office/word/2010/wordprocessingShape" mc:Ignorable="w14 w15 w16se w16cid w16 w16cex w16sdtdh w16du wp14">
   <w:p>
     <w:pPr>
       <w:pStyle w:val="Fuzeile"/>
@@ -964,7 +920,7 @@
 </file>
 
 <file path=word/footnotes.xml><?xml version="1.0" encoding="utf-8"?>
-<w:footnotes xmlns:wpc="http://schemas.microsoft.com/office/word/2010/wordprocessingCanvas" xmlns:cx="http://schemas.microsoft.com/office/drawing/2014/chartex" xmlns:cx1="http://schemas.microsoft.com/office/drawing/2015/9/8/chartex" xmlns:cx2="http://schemas.microsoft.com/office/drawing/2015/10/21/chartex" xmlns:cx3="http://schemas.microsoft.com/office/drawing/2016/5/9/chartex" xmlns:cx4="http://schemas.microsoft.com/office/drawing/2016/5/10/chartex" xmlns:cx5="http://schemas.microsoft.com/office/drawing/2016/5/11/chartex" xmlns:cx6="http://schemas.microsoft.com/office/drawing/2016/5/12/chartex" xmlns:cx7="http://schemas.microsoft.com/office/drawing/2016/5/13/chartex" xmlns:cx8="http://schemas.microsoft.com/office/drawing/2016/5/14/chartex" xmlns:mc="http://schemas.openxmlformats.org/markup-compatibility/2006" xmlns:aink="http://schemas.microsoft.com/office/drawing/2016/ink" xmlns:am3d="http://schemas.microsoft.com/office/drawing/2017/model3d" xmlns:o="urn:schemas-microsoft-com:office:office" xmlns:oel="http://schemas.microsoft.com/office/2019/extlst" xmlns:r="http://schemas.openxmlformats.org/officeDocument/2006/relationships" xmlns:m="http://schemas.openxmlformats.org/officeDocument/2006/math" xmlns:v="urn:schemas-microsoft-com:vml" xmlns:wp14="http://schemas.microsoft.com/office/word/2010/wordprocessingDrawing" xmlns:wp="http://schemas.openxmlformats.org/drawingml/2006/wordprocessingDrawing" xmlns:w10="urn:schemas-microsoft-com:office:word" xmlns:w="http://schemas.openxmlformats.org/wordprocessingml/2006/main" xmlns:w14="http://schemas.microsoft.com/office/word/2010/wordml" xmlns:w15="http://schemas.microsoft.com/office/word/2012/wordml" xmlns:w16cex="http://schemas.microsoft.com/office/word/2018/wordml/cex" xmlns:w16cid="http://schemas.microsoft.com/office/word/2016/wordml/cid" xmlns:w16="http://schemas.microsoft.com/office/word/2018/wordml" xmlns:w16sdtdh="http://schemas.microsoft.com/office/word/2020/wordml/sdtdatahash" xmlns:w16se="http://schemas.microsoft.com/office/word/2015/wordml/symex" xmlns:wpg="http://schemas.microsoft.com/office/word/2010/wordprocessingGroup" xmlns:wpi="http://schemas.microsoft.com/office/word/2010/wordprocessingInk" xmlns:wne="http://schemas.microsoft.com/office/word/2006/wordml" xmlns:wps="http://schemas.microsoft.com/office/word/2010/wordprocessingShape" mc:Ignorable="w14 w15 w16se w16cid w16 w16cex w16sdtdh wp14">
+<w:footnotes xmlns:wpc="http://schemas.microsoft.com/office/word/2010/wordprocessingCanvas" xmlns:cx="http://schemas.microsoft.com/office/drawing/2014/chartex" xmlns:cx1="http://schemas.microsoft.com/office/drawing/2015/9/8/chartex" xmlns:cx2="http://schemas.microsoft.com/office/drawing/2015/10/21/chartex" xmlns:cx3="http://schemas.microsoft.com/office/drawing/2016/5/9/chartex" xmlns:cx4="http://schemas.microsoft.com/office/drawing/2016/5/10/chartex" xmlns:cx5="http://schemas.microsoft.com/office/drawing/2016/5/11/chartex" xmlns:cx6="http://schemas.microsoft.com/office/drawing/2016/5/12/chartex" xmlns:cx7="http://schemas.microsoft.com/office/drawing/2016/5/13/chartex" xmlns:cx8="http://schemas.microsoft.com/office/drawing/2016/5/14/chartex" xmlns:mc="http://schemas.openxmlformats.org/markup-compatibility/2006" xmlns:aink="http://schemas.microsoft.com/office/drawing/2016/ink" xmlns:am3d="http://schemas.microsoft.com/office/drawing/2017/model3d" xmlns:o="urn:schemas-microsoft-com:office:office" xmlns:oel="http://schemas.microsoft.com/office/2019/extlst" xmlns:r="http://schemas.openxmlformats.org/officeDocument/2006/relationships" xmlns:m="http://schemas.openxmlformats.org/officeDocument/2006/math" xmlns:v="urn:schemas-microsoft-com:vml" xmlns:wp14="http://schemas.microsoft.com/office/word/2010/wordprocessingDrawing" xmlns:wp="http://schemas.openxmlformats.org/drawingml/2006/wordprocessingDrawing" xmlns:w10="urn:schemas-microsoft-com:office:word" xmlns:w="http://schemas.openxmlformats.org/wordprocessingml/2006/main" xmlns:w14="http://schemas.microsoft.com/office/word/2010/wordml" xmlns:w15="http://schemas.microsoft.com/office/word/2012/wordml" xmlns:w16cex="http://schemas.microsoft.com/office/word/2018/wordml/cex" xmlns:w16cid="http://schemas.microsoft.com/office/word/2016/wordml/cid" xmlns:w16="http://schemas.microsoft.com/office/word/2018/wordml" xmlns:w16du="http://schemas.microsoft.com/office/word/2023/wordml/word16du" xmlns:w16sdtdh="http://schemas.microsoft.com/office/word/2020/wordml/sdtdatahash" xmlns:w16se="http://schemas.microsoft.com/office/word/2015/wordml/symex" xmlns:wpg="http://schemas.microsoft.com/office/word/2010/wordprocessingGroup" xmlns:wpi="http://schemas.microsoft.com/office/word/2010/wordprocessingInk" xmlns:wne="http://schemas.microsoft.com/office/word/2006/wordml" xmlns:wps="http://schemas.microsoft.com/office/word/2010/wordprocessingShape" mc:Ignorable="w14 w15 w16se w16cid w16 w16cex w16sdtdh w16du wp14">
   <w:footnote w:type="separator" w:id="-1">
     <w:p>
       <w:pPr>
@@ -989,7 +945,7 @@
 </file>
 
 <file path=word/header1.xml><?xml version="1.0" encoding="utf-8"?>
-<w:hdr xmlns:wpc="http://schemas.microsoft.com/office/word/2010/wordprocessingCanvas" xmlns:cx="http://schemas.microsoft.com/office/drawing/2014/chartex" xmlns:cx1="http://schemas.microsoft.com/office/drawing/2015/9/8/chartex" xmlns:cx2="http://schemas.microsoft.com/office/drawing/2015/10/21/chartex" xmlns:cx3="http://schemas.microsoft.com/office/drawing/2016/5/9/chartex" xmlns:cx4="http://schemas.microsoft.com/office/drawing/2016/5/10/chartex" xmlns:cx5="http://schemas.microsoft.com/office/drawing/2016/5/11/chartex" xmlns:cx6="http://schemas.microsoft.com/office/drawing/2016/5/12/chartex" xmlns:cx7="http://schemas.microsoft.com/office/drawing/2016/5/13/chartex" xmlns:cx8="http://schemas.microsoft.com/office/drawing/2016/5/14/chartex" xmlns:mc="http://schemas.openxmlformats.org/markup-compatibility/2006" xmlns:aink="http://schemas.microsoft.com/office/drawing/2016/ink" xmlns:am3d="http://schemas.microsoft.com/office/drawing/2017/model3d" xmlns:o="urn:schemas-microsoft-com:office:office" xmlns:oel="http://schemas.microsoft.com/office/2019/extlst" xmlns:r="http://schemas.openxmlformats.org/officeDocument/2006/relationships" xmlns:m="http://schemas.openxmlformats.org/officeDocument/2006/math" xmlns:v="urn:schemas-microsoft-com:vml" xmlns:wp14="http://schemas.microsoft.com/office/word/2010/wordprocessingDrawing" xmlns:wp="http://schemas.openxmlformats.org/drawingml/2006/wordprocessingDrawing" xmlns:w10="urn:schemas-microsoft-com:office:word" xmlns:w="http://schemas.openxmlformats.org/wordprocessingml/2006/main" xmlns:w14="http://schemas.microsoft.com/office/word/2010/wordml" xmlns:w15="http://schemas.microsoft.com/office/word/2012/wordml" xmlns:w16cex="http://schemas.microsoft.com/office/word/2018/wordml/cex" xmlns:w16cid="http://schemas.microsoft.com/office/word/2016/wordml/cid" xmlns:w16="http://schemas.microsoft.com/office/word/2018/wordml" xmlns:w16sdtdh="http://schemas.microsoft.com/office/word/2020/wordml/sdtdatahash" xmlns:w16se="http://schemas.microsoft.com/office/word/2015/wordml/symex" xmlns:wpg="http://schemas.microsoft.com/office/word/2010/wordprocessingGroup" xmlns:wpi="http://schemas.microsoft.com/office/word/2010/wordprocessingInk" xmlns:wne="http://schemas.microsoft.com/office/word/2006/wordml" xmlns:wps="http://schemas.microsoft.com/office/word/2010/wordprocessingShape" mc:Ignorable="w14 w15 w16se w16cid w16 w16cex w16sdtdh wp14">
+<w:hdr xmlns:wpc="http://schemas.microsoft.com/office/word/2010/wordprocessingCanvas" xmlns:cx="http://schemas.microsoft.com/office/drawing/2014/chartex" xmlns:cx1="http://schemas.microsoft.com/office/drawing/2015/9/8/chartex" xmlns:cx2="http://schemas.microsoft.com/office/drawing/2015/10/21/chartex" xmlns:cx3="http://schemas.microsoft.com/office/drawing/2016/5/9/chartex" xmlns:cx4="http://schemas.microsoft.com/office/drawing/2016/5/10/chartex" xmlns:cx5="http://schemas.microsoft.com/office/drawing/2016/5/11/chartex" xmlns:cx6="http://schemas.microsoft.com/office/drawing/2016/5/12/chartex" xmlns:cx7="http://schemas.microsoft.com/office/drawing/2016/5/13/chartex" xmlns:cx8="http://schemas.microsoft.com/office/drawing/2016/5/14/chartex" xmlns:mc="http://schemas.openxmlformats.org/markup-compatibility/2006" xmlns:aink="http://schemas.microsoft.com/office/drawing/2016/ink" xmlns:am3d="http://schemas.microsoft.com/office/drawing/2017/model3d" xmlns:o="urn:schemas-microsoft-com:office:office" xmlns:oel="http://schemas.microsoft.com/office/2019/extlst" xmlns:r="http://schemas.openxmlformats.org/officeDocument/2006/relationships" xmlns:m="http://schemas.openxmlformats.org/officeDocument/2006/math" xmlns:v="urn:schemas-microsoft-com:vml" xmlns:wp14="http://schemas.microsoft.com/office/word/2010/wordprocessingDrawing" xmlns:wp="http://schemas.openxmlformats.org/drawingml/2006/wordprocessingDrawing" xmlns:w10="urn:schemas-microsoft-com:office:word" xmlns:w="http://schemas.openxmlformats.org/wordprocessingml/2006/main" xmlns:w14="http://schemas.microsoft.com/office/word/2010/wordml" xmlns:w15="http://schemas.microsoft.com/office/word/2012/wordml" xmlns:w16cex="http://schemas.microsoft.com/office/word/2018/wordml/cex" xmlns:w16cid="http://schemas.microsoft.com/office/word/2016/wordml/cid" xmlns:w16="http://schemas.microsoft.com/office/word/2018/wordml" xmlns:w16du="http://schemas.microsoft.com/office/word/2023/wordml/word16du" xmlns:w16sdtdh="http://schemas.microsoft.com/office/word/2020/wordml/sdtdatahash" xmlns:w16se="http://schemas.microsoft.com/office/word/2015/wordml/symex" xmlns:wpg="http://schemas.microsoft.com/office/word/2010/wordprocessingGroup" xmlns:wpi="http://schemas.microsoft.com/office/word/2010/wordprocessingInk" xmlns:wne="http://schemas.microsoft.com/office/word/2006/wordml" xmlns:wps="http://schemas.microsoft.com/office/word/2010/wordprocessingShape" mc:Ignorable="w14 w15 w16se w16cid w16 w16cex w16sdtdh w16du wp14">
   <w:p>
     <w:pPr>
       <w:pStyle w:val="Kopfzeile"/>
@@ -999,7 +955,7 @@
 </file>
 
 <file path=word/header2.xml><?xml version="1.0" encoding="utf-8"?>
-<w:hdr xmlns:wpc="http://schemas.microsoft.com/office/word/2010/wordprocessingCanvas" xmlns:cx="http://schemas.microsoft.com/office/drawing/2014/chartex" xmlns:cx1="http://schemas.microsoft.com/office/drawing/2015/9/8/chartex" xmlns:cx2="http://schemas.microsoft.com/office/drawing/2015/10/21/chartex" xmlns:cx3="http://schemas.microsoft.com/office/drawing/2016/5/9/chartex" xmlns:cx4="http://schemas.microsoft.com/office/drawing/2016/5/10/chartex" xmlns:cx5="http://schemas.microsoft.com/office/drawing/2016/5/11/chartex" xmlns:cx6="http://schemas.microsoft.com/office/drawing/2016/5/12/chartex" xmlns:cx7="http://schemas.microsoft.com/office/drawing/2016/5/13/chartex" xmlns:cx8="http://schemas.microsoft.com/office/drawing/2016/5/14/chartex" xmlns:mc="http://schemas.openxmlformats.org/markup-compatibility/2006" xmlns:aink="http://schemas.microsoft.com/office/drawing/2016/ink" xmlns:am3d="http://schemas.microsoft.com/office/drawing/2017/model3d" xmlns:o="urn:schemas-microsoft-com:office:office" xmlns:oel="http://schemas.microsoft.com/office/2019/extlst" xmlns:r="http://schemas.openxmlformats.org/officeDocument/2006/relationships" xmlns:m="http://schemas.openxmlformats.org/officeDocument/2006/math" xmlns:v="urn:schemas-microsoft-com:vml" xmlns:wp14="http://schemas.microsoft.com/office/word/2010/wordprocessingDrawing" xmlns:wp="http://schemas.openxmlformats.org/drawingml/2006/wordprocessingDrawing" xmlns:w10="urn:schemas-microsoft-com:office:word" xmlns:w="http://schemas.openxmlformats.org/wordprocessingml/2006/main" xmlns:w14="http://schemas.microsoft.com/office/word/2010/wordml" xmlns:w15="http://schemas.microsoft.com/office/word/2012/wordml" xmlns:w16cex="http://schemas.microsoft.com/office/word/2018/wordml/cex" xmlns:w16cid="http://schemas.microsoft.com/office/word/2016/wordml/cid" xmlns:w16="http://schemas.microsoft.com/office/word/2018/wordml" xmlns:w16sdtdh="http://schemas.microsoft.com/office/word/2020/wordml/sdtdatahash" xmlns:w16se="http://schemas.microsoft.com/office/word/2015/wordml/symex" xmlns:wpg="http://schemas.microsoft.com/office/word/2010/wordprocessingGroup" xmlns:wpi="http://schemas.microsoft.com/office/word/2010/wordprocessingInk" xmlns:wne="http://schemas.microsoft.com/office/word/2006/wordml" xmlns:wps="http://schemas.microsoft.com/office/word/2010/wordprocessingShape" mc:Ignorable="w14 w15 w16se w16cid w16 w16cex w16sdtdh wp14">
+<w:hdr xmlns:wpc="http://schemas.microsoft.com/office/word/2010/wordprocessingCanvas" xmlns:cx="http://schemas.microsoft.com/office/drawing/2014/chartex" xmlns:cx1="http://schemas.microsoft.com/office/drawing/2015/9/8/chartex" xmlns:cx2="http://schemas.microsoft.com/office/drawing/2015/10/21/chartex" xmlns:cx3="http://schemas.microsoft.com/office/drawing/2016/5/9/chartex" xmlns:cx4="http://schemas.microsoft.com/office/drawing/2016/5/10/chartex" xmlns:cx5="http://schemas.microsoft.com/office/drawing/2016/5/11/chartex" xmlns:cx6="http://schemas.microsoft.com/office/drawing/2016/5/12/chartex" xmlns:cx7="http://schemas.microsoft.com/office/drawing/2016/5/13/chartex" xmlns:cx8="http://schemas.microsoft.com/office/drawing/2016/5/14/chartex" xmlns:mc="http://schemas.openxmlformats.org/markup-compatibility/2006" xmlns:aink="http://schemas.microsoft.com/office/drawing/2016/ink" xmlns:am3d="http://schemas.microsoft.com/office/drawing/2017/model3d" xmlns:o="urn:schemas-microsoft-com:office:office" xmlns:oel="http://schemas.microsoft.com/office/2019/extlst" xmlns:r="http://schemas.openxmlformats.org/officeDocument/2006/relationships" xmlns:m="http://schemas.openxmlformats.org/officeDocument/2006/math" xmlns:v="urn:schemas-microsoft-com:vml" xmlns:wp14="http://schemas.microsoft.com/office/word/2010/wordprocessingDrawing" xmlns:wp="http://schemas.openxmlformats.org/drawingml/2006/wordprocessingDrawing" xmlns:w10="urn:schemas-microsoft-com:office:word" xmlns:w="http://schemas.openxmlformats.org/wordprocessingml/2006/main" xmlns:w14="http://schemas.microsoft.com/office/word/2010/wordml" xmlns:w15="http://schemas.microsoft.com/office/word/2012/wordml" xmlns:w16cex="http://schemas.microsoft.com/office/word/2018/wordml/cex" xmlns:w16cid="http://schemas.microsoft.com/office/word/2016/wordml/cid" xmlns:w16="http://schemas.microsoft.com/office/word/2018/wordml" xmlns:w16du="http://schemas.microsoft.com/office/word/2023/wordml/word16du" xmlns:w16sdtdh="http://schemas.microsoft.com/office/word/2020/wordml/sdtdatahash" xmlns:w16se="http://schemas.microsoft.com/office/word/2015/wordml/symex" xmlns:wpg="http://schemas.microsoft.com/office/word/2010/wordprocessingGroup" xmlns:wpi="http://schemas.microsoft.com/office/word/2010/wordprocessingInk" xmlns:wne="http://schemas.microsoft.com/office/word/2006/wordml" xmlns:wps="http://schemas.microsoft.com/office/word/2010/wordprocessingShape" mc:Ignorable="w14 w15 w16se w16cid w16 w16cex w16sdtdh w16du wp14">
   <w:p>
     <w:pPr>
       <w:pStyle w:val="Kopfzeile"/>
@@ -1009,7 +965,7 @@
 </file>
 
 <file path=word/header3.xml><?xml version="1.0" encoding="utf-8"?>
-<w:hdr xmlns:wpc="http://schemas.microsoft.com/office/word/2010/wordprocessingCanvas" xmlns:cx="http://schemas.microsoft.com/office/drawing/2014/chartex" xmlns:cx1="http://schemas.microsoft.com/office/drawing/2015/9/8/chartex" xmlns:cx2="http://schemas.microsoft.com/office/drawing/2015/10/21/chartex" xmlns:cx3="http://schemas.microsoft.com/office/drawing/2016/5/9/chartex" xmlns:cx4="http://schemas.microsoft.com/office/drawing/2016/5/10/chartex" xmlns:cx5="http://schemas.microsoft.com/office/drawing/2016/5/11/chartex" xmlns:cx6="http://schemas.microsoft.com/office/drawing/2016/5/12/chartex" xmlns:cx7="http://schemas.microsoft.com/office/drawing/2016/5/13/chartex" xmlns:cx8="http://schemas.microsoft.com/office/drawing/2016/5/14/chartex" xmlns:mc="http://schemas.openxmlformats.org/markup-compatibility/2006" xmlns:aink="http://schemas.microsoft.com/office/drawing/2016/ink" xmlns:am3d="http://schemas.microsoft.com/office/drawing/2017/model3d" xmlns:o="urn:schemas-microsoft-com:office:office" xmlns:oel="http://schemas.microsoft.com/office/2019/extlst" xmlns:r="http://schemas.openxmlformats.org/officeDocument/2006/relationships" xmlns:m="http://schemas.openxmlformats.org/officeDocument/2006/math" xmlns:v="urn:schemas-microsoft-com:vml" xmlns:wp14="http://schemas.microsoft.com/office/word/2010/wordprocessingDrawing" xmlns:wp="http://schemas.openxmlformats.org/drawingml/2006/wordprocessingDrawing" xmlns:w10="urn:schemas-microsoft-com:office:word" xmlns:w="http://schemas.openxmlformats.org/wordprocessingml/2006/main" xmlns:w14="http://schemas.microsoft.com/office/word/2010/wordml" xmlns:w15="http://schemas.microsoft.com/office/word/2012/wordml" xmlns:w16cex="http://schemas.microsoft.com/office/word/2018/wordml/cex" xmlns:w16cid="http://schemas.microsoft.com/office/word/2016/wordml/cid" xmlns:w16="http://schemas.microsoft.com/office/word/2018/wordml" xmlns:w16sdtdh="http://schemas.microsoft.com/office/word/2020/wordml/sdtdatahash" xmlns:w16se="http://schemas.microsoft.com/office/word/2015/wordml/symex" xmlns:wpg="http://schemas.microsoft.com/office/word/2010/wordprocessingGroup" xmlns:wpi="http://schemas.microsoft.com/office/word/2010/wordprocessingInk" xmlns:wne="http://schemas.microsoft.com/office/word/2006/wordml" xmlns:wps="http://schemas.microsoft.com/office/word/2010/wordprocessingShape" mc:Ignorable="w14 w15 w16se w16cid w16 w16cex w16sdtdh wp14">
+<w:hdr xmlns:wpc="http://schemas.microsoft.com/office/word/2010/wordprocessingCanvas" xmlns:cx="http://schemas.microsoft.com/office/drawing/2014/chartex" xmlns:cx1="http://schemas.microsoft.com/office/drawing/2015/9/8/chartex" xmlns:cx2="http://schemas.microsoft.com/office/drawing/2015/10/21/chartex" xmlns:cx3="http://schemas.microsoft.com/office/drawing/2016/5/9/chartex" xmlns:cx4="http://schemas.microsoft.com/office/drawing/2016/5/10/chartex" xmlns:cx5="http://schemas.microsoft.com/office/drawing/2016/5/11/chartex" xmlns:cx6="http://schemas.microsoft.com/office/drawing/2016/5/12/chartex" xmlns:cx7="http://schemas.microsoft.com/office/drawing/2016/5/13/chartex" xmlns:cx8="http://schemas.microsoft.com/office/drawing/2016/5/14/chartex" xmlns:mc="http://schemas.openxmlformats.org/markup-compatibility/2006" xmlns:aink="http://schemas.microsoft.com/office/drawing/2016/ink" xmlns:am3d="http://schemas.microsoft.com/office/drawing/2017/model3d" xmlns:o="urn:schemas-microsoft-com:office:office" xmlns:oel="http://schemas.microsoft.com/office/2019/extlst" xmlns:r="http://schemas.openxmlformats.org/officeDocument/2006/relationships" xmlns:m="http://schemas.openxmlformats.org/officeDocument/2006/math" xmlns:v="urn:schemas-microsoft-com:vml" xmlns:wp14="http://schemas.microsoft.com/office/word/2010/wordprocessingDrawing" xmlns:wp="http://schemas.openxmlformats.org/drawingml/2006/wordprocessingDrawing" xmlns:w10="urn:schemas-microsoft-com:office:word" xmlns:w="http://schemas.openxmlformats.org/wordprocessingml/2006/main" xmlns:w14="http://schemas.microsoft.com/office/word/2010/wordml" xmlns:w15="http://schemas.microsoft.com/office/word/2012/wordml" xmlns:w16cex="http://schemas.microsoft.com/office/word/2018/wordml/cex" xmlns:w16cid="http://schemas.microsoft.com/office/word/2016/wordml/cid" xmlns:w16="http://schemas.microsoft.com/office/word/2018/wordml" xmlns:w16du="http://schemas.microsoft.com/office/word/2023/wordml/word16du" xmlns:w16sdtdh="http://schemas.microsoft.com/office/word/2020/wordml/sdtdatahash" xmlns:w16se="http://schemas.microsoft.com/office/word/2015/wordml/symex" xmlns:wpg="http://schemas.microsoft.com/office/word/2010/wordprocessingGroup" xmlns:wpi="http://schemas.microsoft.com/office/word/2010/wordprocessingInk" xmlns:wne="http://schemas.microsoft.com/office/word/2006/wordml" xmlns:wps="http://schemas.microsoft.com/office/word/2010/wordprocessingShape" mc:Ignorable="w14 w15 w16se w16cid w16 w16cex w16sdtdh w16du wp14">
   <w:p>
     <w:pPr>
       <w:pStyle w:val="Kopfzeile"/>
@@ -1019,7 +975,7 @@
 </file>
 
 <file path=word/numbering.xml><?xml version="1.0" encoding="utf-8"?>
-<w:numbering xmlns:wpc="http://schemas.microsoft.com/office/word/2010/wordprocessingCanvas" xmlns:cx="http://schemas.microsoft.com/office/drawing/2014/chartex" xmlns:cx1="http://schemas.microsoft.com/office/drawing/2015/9/8/chartex" xmlns:cx2="http://schemas.microsoft.com/office/drawing/2015/10/21/chartex" xmlns:cx3="http://schemas.microsoft.com/office/drawing/2016/5/9/chartex" xmlns:cx4="http://schemas.microsoft.com/office/drawing/2016/5/10/chartex" xmlns:cx5="http://schemas.microsoft.com/office/drawing/2016/5/11/chartex" xmlns:cx6="http://schemas.microsoft.com/office/drawing/2016/5/12/chartex" xmlns:cx7="http://schemas.microsoft.com/office/drawing/2016/5/13/chartex" xmlns:cx8="http://schemas.microsoft.com/office/drawing/2016/5/14/chartex" xmlns:mc="http://schemas.openxmlformats.org/markup-compatibility/2006" xmlns:aink="http://schemas.microsoft.com/office/drawing/2016/ink" xmlns:am3d="http://schemas.microsoft.com/office/drawing/2017/model3d" xmlns:o="urn:schemas-microsoft-com:office:office" xmlns:oel="http://schemas.microsoft.com/office/2019/extlst" xmlns:r="http://schemas.openxmlformats.org/officeDocument/2006/relationships" xmlns:m="http://schemas.openxmlformats.org/officeDocument/2006/math" xmlns:v="urn:schemas-microsoft-com:vml" xmlns:wp14="http://schemas.microsoft.com/office/word/2010/wordprocessingDrawing" xmlns:wp="http://schemas.openxmlformats.org/drawingml/2006/wordprocessingDrawing" xmlns:w10="urn:schemas-microsoft-com:office:word" xmlns:w="http://schemas.openxmlformats.org/wordprocessingml/2006/main" xmlns:w14="http://schemas.microsoft.com/office/word/2010/wordml" xmlns:w15="http://schemas.microsoft.com/office/word/2012/wordml" xmlns:w16cex="http://schemas.microsoft.com/office/word/2018/wordml/cex" xmlns:w16cid="http://schemas.microsoft.com/office/word/2016/wordml/cid" xmlns:w16="http://schemas.microsoft.com/office/word/2018/wordml" xmlns:w16sdtdh="http://schemas.microsoft.com/office/word/2020/wordml/sdtdatahash" xmlns:w16se="http://schemas.microsoft.com/office/word/2015/wordml/symex" xmlns:wpg="http://schemas.microsoft.com/office/word/2010/wordprocessingGroup" xmlns:wpi="http://schemas.microsoft.com/office/word/2010/wordprocessingInk" xmlns:wne="http://schemas.microsoft.com/office/word/2006/wordml" xmlns:wps="http://schemas.microsoft.com/office/word/2010/wordprocessingShape" mc:Ignorable="w14 w15 w16se w16cid w16 w16cex w16sdtdh wp14">
+<w:numbering xmlns:wpc="http://schemas.microsoft.com/office/word/2010/wordprocessingCanvas" xmlns:cx="http://schemas.microsoft.com/office/drawing/2014/chartex" xmlns:cx1="http://schemas.microsoft.com/office/drawing/2015/9/8/chartex" xmlns:cx2="http://schemas.microsoft.com/office/drawing/2015/10/21/chartex" xmlns:cx3="http://schemas.microsoft.com/office/drawing/2016/5/9/chartex" xmlns:cx4="http://schemas.microsoft.com/office/drawing/2016/5/10/chartex" xmlns:cx5="http://schemas.microsoft.com/office/drawing/2016/5/11/chartex" xmlns:cx6="http://schemas.microsoft.com/office/drawing/2016/5/12/chartex" xmlns:cx7="http://schemas.microsoft.com/office/drawing/2016/5/13/chartex" xmlns:cx8="http://schemas.microsoft.com/office/drawing/2016/5/14/chartex" xmlns:mc="http://schemas.openxmlformats.org/markup-compatibility/2006" xmlns:aink="http://schemas.microsoft.com/office/drawing/2016/ink" xmlns:am3d="http://schemas.microsoft.com/office/drawing/2017/model3d" xmlns:o="urn:schemas-microsoft-com:office:office" xmlns:oel="http://schemas.microsoft.com/office/2019/extlst" xmlns:r="http://schemas.openxmlformats.org/officeDocument/2006/relationships" xmlns:m="http://schemas.openxmlformats.org/officeDocument/2006/math" xmlns:v="urn:schemas-microsoft-com:vml" xmlns:wp14="http://schemas.microsoft.com/office/word/2010/wordprocessingDrawing" xmlns:wp="http://schemas.openxmlformats.org/drawingml/2006/wordprocessingDrawing" xmlns:w10="urn:schemas-microsoft-com:office:word" xmlns:w="http://schemas.openxmlformats.org/wordprocessingml/2006/main" xmlns:w14="http://schemas.microsoft.com/office/word/2010/wordml" xmlns:w15="http://schemas.microsoft.com/office/word/2012/wordml" xmlns:w16cex="http://schemas.microsoft.com/office/word/2018/wordml/cex" xmlns:w16cid="http://schemas.microsoft.com/office/word/2016/wordml/cid" xmlns:w16="http://schemas.microsoft.com/office/word/2018/wordml" xmlns:w16du="http://schemas.microsoft.com/office/word/2023/wordml/word16du" xmlns:w16sdtdh="http://schemas.microsoft.com/office/word/2020/wordml/sdtdatahash" xmlns:w16se="http://schemas.microsoft.com/office/word/2015/wordml/symex" xmlns:wpg="http://schemas.microsoft.com/office/word/2010/wordprocessingGroup" xmlns:wpi="http://schemas.microsoft.com/office/word/2010/wordprocessingInk" xmlns:wne="http://schemas.microsoft.com/office/word/2006/wordml" xmlns:wps="http://schemas.microsoft.com/office/word/2010/wordprocessingShape" mc:Ignorable="w14 w15 w16se w16cid w16 w16cex w16sdtdh w16du wp14">
   <w:abstractNum w:abstractNumId="0" w15:restartNumberingAfterBreak="0">
     <w:nsid w:val="0C6832E6"/>
     <w:multiLevelType w:val="hybridMultilevel"/>
@@ -1406,7 +1362,7 @@
 </file>
 
 <file path=word/styles.xml><?xml version="1.0" encoding="utf-8"?>
-<w:styles xmlns:mc="http://schemas.openxmlformats.org/markup-compatibility/2006" xmlns:r="http://schemas.openxmlformats.org/officeDocument/2006/relationships" xmlns:w="http://schemas.openxmlformats.org/wordprocessingml/2006/main" xmlns:w14="http://schemas.microsoft.com/office/word/2010/wordml" xmlns:w15="http://schemas.microsoft.com/office/word/2012/wordml" xmlns:w16cex="http://schemas.microsoft.com/office/word/2018/wordml/cex" xmlns:w16cid="http://schemas.microsoft.com/office/word/2016/wordml/cid" xmlns:w16="http://schemas.microsoft.com/office/word/2018/wordml" xmlns:w16sdtdh="http://schemas.microsoft.com/office/word/2020/wordml/sdtdatahash" xmlns:w16se="http://schemas.microsoft.com/office/word/2015/wordml/symex" mc:Ignorable="w14 w15 w16se w16cid w16 w16cex w16sdtdh">
+<w:styles xmlns:mc="http://schemas.openxmlformats.org/markup-compatibility/2006" xmlns:r="http://schemas.openxmlformats.org/officeDocument/2006/relationships" xmlns:w="http://schemas.openxmlformats.org/wordprocessingml/2006/main" xmlns:w14="http://schemas.microsoft.com/office/word/2010/wordml" xmlns:w15="http://schemas.microsoft.com/office/word/2012/wordml" xmlns:w16cex="http://schemas.microsoft.com/office/word/2018/wordml/cex" xmlns:w16cid="http://schemas.microsoft.com/office/word/2016/wordml/cid" xmlns:w16="http://schemas.microsoft.com/office/word/2018/wordml" xmlns:w16du="http://schemas.microsoft.com/office/word/2023/wordml/word16du" xmlns:w16sdtdh="http://schemas.microsoft.com/office/word/2020/wordml/sdtdatahash" xmlns:w16se="http://schemas.microsoft.com/office/word/2015/wordml/symex" mc:Ignorable="w14 w15 w16se w16cid w16 w16cex w16sdtdh w16du">
   <w:docDefaults>
     <w:rPrDefault>
       <w:rPr>

</xml_diff>